<commit_message>
added first carbon tax scenario
</commit_message>
<xml_diff>
--- a/docs/carbonCosts.docx
+++ b/docs/carbonCosts.docx
@@ -113,13 +113,13 @@
         <w:t xml:space="preserve"> </w:t>
       </w:r>
       <w:r>
-        <w:t xml:space="preserve">2020-11-05</w:t>
-      </w:r>
-      <w:r>
-        <w:t xml:space="preserve"> </w:t>
-      </w:r>
-      <w:r>
-        <w:t xml:space="preserve">19:01:46</w:t>
+        <w:t xml:space="preserve">2020-11-06</w:t>
+      </w:r>
+      <w:r>
+        <w:t xml:space="preserve"> </w:t>
+      </w:r>
+      <w:r>
+        <w:t xml:space="preserve">18:59:04</w:t>
       </w:r>
     </w:p>
     <w:p>
@@ -334,7 +334,7 @@
         <w:rPr>
           <w:rStyle w:val="VerbatimChar"/>
         </w:rPr>
-        <w:t xml:space="preserve">## Warning in require_bit64_if_needed(ans): Some columns are type 'integer64' but package bit64 is not installed.</w:t>
+        <w:t xml:space="preserve">## Warning in require_bit64_if_needed(ans): Some columns are type 'integer64' but package bit64 is</w:t>
       </w:r>
       <w:r>
         <w:br/>
@@ -343,7 +343,7 @@
         <w:rPr>
           <w:rStyle w:val="VerbatimChar"/>
         </w:rPr>
-        <w:t xml:space="preserve">## Those columns will print as strange looking floating point data. There is no need to reload the data. Simply</w:t>
+        <w:t xml:space="preserve">## not installed. Those columns will print as strange looking floating point data. There is no need to</w:t>
       </w:r>
       <w:r>
         <w:br/>
@@ -352,7 +352,16 @@
         <w:rPr>
           <w:rStyle w:val="VerbatimChar"/>
         </w:rPr>
-        <w:t xml:space="preserve">## install.packages('bit64') to obtain the integer64 print method and print the data again.</w:t>
+        <w:t xml:space="preserve">## reload the data. Simply install.packages('bit64') to obtain the integer64 print method and print the</w:t>
+      </w:r>
+      <w:r>
+        <w:br/>
+      </w:r>
+      <w:r>
+        <w:rPr>
+          <w:rStyle w:val="VerbatimChar"/>
+        </w:rPr>
+        <w:t xml:space="preserve">## data again.</w:t>
       </w:r>
     </w:p>
     <w:p>
@@ -1163,7 +1172,16 @@
         <w:rPr>
           <w:rStyle w:val="VerbatimChar"/>
         </w:rPr>
-        <w:t xml:space="preserve">## Warning: Couldn't find skimmers for class: integer64; No user-defined `sfl` provided. Falling back to `character`.</w:t>
+        <w:t xml:space="preserve">## Warning: Couldn't find skimmers for class: integer64; No user-defined `sfl` provided. Falling back</w:t>
+      </w:r>
+      <w:r>
+        <w:br/>
+      </w:r>
+      <w:r>
+        <w:rPr>
+          <w:rStyle w:val="VerbatimChar"/>
+        </w:rPr>
+        <w:t xml:space="preserve">## to `character`.</w:t>
       </w:r>
     </w:p>
     <w:p>
@@ -19864,7 +19882,16 @@
         <w:rPr>
           <w:rStyle w:val="VerbatimChar"/>
         </w:rPr>
-        <w:t xml:space="preserve">## Warning: Couldn't find skimmers for class: integer64; No user-defined `sfl` provided. Falling back to `character`.</w:t>
+        <w:t xml:space="preserve">## Warning: Couldn't find skimmers for class: integer64; No user-defined `sfl` provided. Falling back</w:t>
+      </w:r>
+      <w:r>
+        <w:br/>
+      </w:r>
+      <w:r>
+        <w:rPr>
+          <w:rStyle w:val="VerbatimChar"/>
+        </w:rPr>
+        <w:t xml:space="preserve">## to `character`.</w:t>
       </w:r>
     </w:p>
     <w:p>
@@ -22850,27 +22877,23 @@
     </w:p>
     <w:p>
       <w:pPr>
-        <w:pStyle w:val="BodyText"/>
-      </w:pPr>
-      <w:r>
-        <w:t xml:space="preserve">```</w:t>
-      </w:r>
-    </w:p>
-    <w:p>
-      <w:pPr>
-        <w:pStyle w:val="BodyText"/>
-      </w:pPr>
-      <w:r>
-        <w:t xml:space="preserve">Scenarios</w:t>
-      </w:r>
-    </w:p>
-    <w:p>
-      <w:pPr>
-        <w:pStyle w:val="BodyText"/>
-      </w:pPr>
-      <w:r>
-        <w:t xml:space="preserve">National Grid’s Future Energy Scenarios:</w:t>
-      </w:r>
+        <w:pStyle w:val="Heading1"/>
+      </w:pPr>
+      <w:bookmarkStart w:id="42" w:name="carbon-tax-scenarios"/>
+      <w:r>
+        <w:t xml:space="preserve">Carbon Tax Scenarios</w:t>
+      </w:r>
+      <w:bookmarkEnd w:id="42"/>
+    </w:p>
+    <w:p>
+      <w:pPr>
+        <w:pStyle w:val="Heading2"/>
+      </w:pPr>
+      <w:bookmarkStart w:id="43" w:name="no-change-to-carbon-intensity"/>
+      <w:r>
+        <w:t xml:space="preserve">No change to carbon intensity</w:t>
+      </w:r>
+      <w:bookmarkEnd w:id="43"/>
     </w:p>
     <w:p>
       <w:pPr>
@@ -22881,7 +22904,21 @@
         </w:numPr>
       </w:pPr>
       <w:r>
-        <w:t xml:space="preserve">2030 emissions level for electricity of 0.102 kgCO2/kWh</w:t>
+        <w:t xml:space="preserve">no emissions allowances (unlike the ETS and also</w:t>
+      </w:r>
+      <w:r>
+        <w:t xml:space="preserve"> </w:t>
+      </w:r>
+      <w:hyperlink r:id="rId44">
+        <w:r>
+          <w:rPr>
+            <w:rStyle w:val="Hyperlink"/>
+          </w:rPr>
+          <w:t xml:space="preserve">current UK government proposals</w:t>
+        </w:r>
+      </w:hyperlink>
+      <w:r>
+        <w:t xml:space="preserve">)</w:t>
       </w:r>
     </w:p>
     <w:p>
@@ -22892,19 +22929,1622 @@
           <w:ilvl w:val="0"/>
         </w:numPr>
       </w:pPr>
-      <w:r>
-        <w:t xml:space="preserve">gas unchanged</w:t>
-      </w:r>
-    </w:p>
-    <w:p>
-      <w:pPr>
-        <w:pStyle w:val="Heading1"/>
-      </w:pPr>
-      <w:bookmarkStart w:id="42" w:name="r-packages-used"/>
-      <w:r>
-        <w:t xml:space="preserve">R packages used</w:t>
-      </w:r>
-      <w:bookmarkEnd w:id="42"/>
+      <w:hyperlink r:id="rId44">
+        <w:r>
+          <w:rPr>
+            <w:rStyle w:val="Hyperlink"/>
+          </w:rPr>
+          <w:t xml:space="preserve">Carbon tax rate of £16/T</w:t>
+        </w:r>
+      </w:hyperlink>
+      <w:r>
+        <w:t xml:space="preserve"> </w:t>
+      </w:r>
+      <w:r>
+        <w:t xml:space="preserve">(currently only proposed for</w:t>
+      </w:r>
+      <w:r>
+        <w:t xml:space="preserve"> </w:t>
+      </w:r>
+      <w:hyperlink r:id="rId45">
+        <w:r>
+          <w:rPr>
+            <w:rStyle w:val="Hyperlink"/>
+          </w:rPr>
+          <w:t xml:space="preserve">businesses</w:t>
+        </w:r>
+      </w:hyperlink>
+      <w:r>
+        <w:t xml:space="preserve">)</w:t>
+      </w:r>
+    </w:p>
+    <w:p>
+      <w:pPr>
+        <w:pStyle w:val="FirstParagraph"/>
+      </w:pPr>
+      <w:r>
+        <w:t xml:space="preserve">Applying these rates enables us to calculate the Southampton and MSOA level Carbon Tax liability of households via the EPC and BEIS observed energy consumption methods.</w:t>
+      </w:r>
+    </w:p>
+    <w:p>
+      <w:pPr>
+        <w:pStyle w:val="SourceCode"/>
+      </w:pPr>
+      <w:r>
+        <w:rPr>
+          <w:rStyle w:val="NormalTok"/>
+        </w:rPr>
+        <w:t xml:space="preserve">sotonMSOA_DT[, ct_BEIS </w:t>
+      </w:r>
+      <w:r>
+        <w:rPr>
+          <w:rStyle w:val="OperatorTok"/>
+        </w:rPr>
+        <w:t xml:space="preserve">:</w:t>
+      </w:r>
+      <w:r>
+        <w:rPr>
+          <w:rStyle w:val="ErrorTok"/>
+        </w:rPr>
+        <w:t xml:space="preserve">=</w:t>
+      </w:r>
+      <w:r>
+        <w:rPr>
+          <w:rStyle w:val="StringTok"/>
+        </w:rPr>
+        <w:t xml:space="preserve"> </w:t>
+      </w:r>
+      <w:r>
+        <w:rPr>
+          <w:rStyle w:val="NormalTok"/>
+        </w:rPr>
+        <w:t xml:space="preserve">sumBEIS_tCO2 </w:t>
+      </w:r>
+      <w:r>
+        <w:rPr>
+          <w:rStyle w:val="OperatorTok"/>
+        </w:rPr>
+        <w:t xml:space="preserve">*</w:t>
+      </w:r>
+      <w:r>
+        <w:rPr>
+          <w:rStyle w:val="StringTok"/>
+        </w:rPr>
+        <w:t xml:space="preserve"> </w:t>
+      </w:r>
+      <w:r>
+        <w:rPr>
+          <w:rStyle w:val="DecValTok"/>
+        </w:rPr>
+        <w:t xml:space="preserve">16</w:t>
+      </w:r>
+      <w:r>
+        <w:rPr>
+          <w:rStyle w:val="NormalTok"/>
+        </w:rPr>
+        <w:t xml:space="preserve">]</w:t>
+      </w:r>
+      <w:r>
+        <w:br/>
+      </w:r>
+      <w:r>
+        <w:rPr>
+          <w:rStyle w:val="NormalTok"/>
+        </w:rPr>
+        <w:t xml:space="preserve">sotonMSOA_DT[, ct_EPCs </w:t>
+      </w:r>
+      <w:r>
+        <w:rPr>
+          <w:rStyle w:val="OperatorTok"/>
+        </w:rPr>
+        <w:t xml:space="preserve">:</w:t>
+      </w:r>
+      <w:r>
+        <w:rPr>
+          <w:rStyle w:val="ErrorTok"/>
+        </w:rPr>
+        <w:t xml:space="preserve">=</w:t>
+      </w:r>
+      <w:r>
+        <w:rPr>
+          <w:rStyle w:val="StringTok"/>
+        </w:rPr>
+        <w:t xml:space="preserve"> </w:t>
+      </w:r>
+      <w:r>
+        <w:rPr>
+          <w:rStyle w:val="NormalTok"/>
+        </w:rPr>
+        <w:t xml:space="preserve">sumEPC_tCO2 </w:t>
+      </w:r>
+      <w:r>
+        <w:rPr>
+          <w:rStyle w:val="OperatorTok"/>
+        </w:rPr>
+        <w:t xml:space="preserve">*</w:t>
+      </w:r>
+      <w:r>
+        <w:rPr>
+          <w:rStyle w:val="StringTok"/>
+        </w:rPr>
+        <w:t xml:space="preserve"> </w:t>
+      </w:r>
+      <w:r>
+        <w:rPr>
+          <w:rStyle w:val="DecValTok"/>
+        </w:rPr>
+        <w:t xml:space="preserve">16</w:t>
+      </w:r>
+      <w:r>
+        <w:rPr>
+          <w:rStyle w:val="NormalTok"/>
+        </w:rPr>
+        <w:t xml:space="preserve">]</w:t>
+      </w:r>
+      <w:r>
+        <w:br/>
+      </w:r>
+      <w:r>
+        <w:br/>
+      </w:r>
+      <w:r>
+        <w:rPr>
+          <w:rStyle w:val="NormalTok"/>
+        </w:rPr>
+        <w:t xml:space="preserve">t &lt;-</w:t>
+      </w:r>
+      <w:r>
+        <w:rPr>
+          <w:rStyle w:val="StringTok"/>
+        </w:rPr>
+        <w:t xml:space="preserve"> </w:t>
+      </w:r>
+      <w:r>
+        <w:rPr>
+          <w:rStyle w:val="NormalTok"/>
+        </w:rPr>
+        <w:t xml:space="preserve">sotonMSOA_DT[, .(</w:t>
+      </w:r>
+      <w:r>
+        <w:rPr>
+          <w:rStyle w:val="DataTypeTok"/>
+        </w:rPr>
+        <w:t xml:space="preserve">CarbonTaxBEIS_GBP =</w:t>
+      </w:r>
+      <w:r>
+        <w:rPr>
+          <w:rStyle w:val="NormalTok"/>
+        </w:rPr>
+        <w:t xml:space="preserve"> </w:t>
+      </w:r>
+      <w:r>
+        <w:rPr>
+          <w:rStyle w:val="KeywordTok"/>
+        </w:rPr>
+        <w:t xml:space="preserve">prettyNum</w:t>
+      </w:r>
+      <w:r>
+        <w:rPr>
+          <w:rStyle w:val="NormalTok"/>
+        </w:rPr>
+        <w:t xml:space="preserve">(</w:t>
+      </w:r>
+      <w:r>
+        <w:rPr>
+          <w:rStyle w:val="KeywordTok"/>
+        </w:rPr>
+        <w:t xml:space="preserve">sum</w:t>
+      </w:r>
+      <w:r>
+        <w:rPr>
+          <w:rStyle w:val="NormalTok"/>
+        </w:rPr>
+        <w:t xml:space="preserve">(ct_BEIS), </w:t>
+      </w:r>
+      <w:r>
+        <w:rPr>
+          <w:rStyle w:val="DataTypeTok"/>
+        </w:rPr>
+        <w:t xml:space="preserve">big.mark =</w:t>
+      </w:r>
+      <w:r>
+        <w:rPr>
+          <w:rStyle w:val="NormalTok"/>
+        </w:rPr>
+        <w:t xml:space="preserve"> </w:t>
+      </w:r>
+      <w:r>
+        <w:rPr>
+          <w:rStyle w:val="StringTok"/>
+        </w:rPr>
+        <w:t xml:space="preserve">","</w:t>
+      </w:r>
+      <w:r>
+        <w:rPr>
+          <w:rStyle w:val="NormalTok"/>
+        </w:rPr>
+        <w:t xml:space="preserve">),</w:t>
+      </w:r>
+      <w:r>
+        <w:br/>
+      </w:r>
+      <w:r>
+        <w:rPr>
+          <w:rStyle w:val="NormalTok"/>
+        </w:rPr>
+        <w:t xml:space="preserve">                      </w:t>
+      </w:r>
+      <w:r>
+        <w:rPr>
+          <w:rStyle w:val="DataTypeTok"/>
+        </w:rPr>
+        <w:t xml:space="preserve">CarbonTaxEPCs_GBP =</w:t>
+      </w:r>
+      <w:r>
+        <w:rPr>
+          <w:rStyle w:val="NormalTok"/>
+        </w:rPr>
+        <w:t xml:space="preserve"> </w:t>
+      </w:r>
+      <w:r>
+        <w:rPr>
+          <w:rStyle w:val="KeywordTok"/>
+        </w:rPr>
+        <w:t xml:space="preserve">prettyNum</w:t>
+      </w:r>
+      <w:r>
+        <w:rPr>
+          <w:rStyle w:val="NormalTok"/>
+        </w:rPr>
+        <w:t xml:space="preserve">(</w:t>
+      </w:r>
+      <w:r>
+        <w:rPr>
+          <w:rStyle w:val="KeywordTok"/>
+        </w:rPr>
+        <w:t xml:space="preserve">sum</w:t>
+      </w:r>
+      <w:r>
+        <w:rPr>
+          <w:rStyle w:val="NormalTok"/>
+        </w:rPr>
+        <w:t xml:space="preserve">(ct_EPCs), </w:t>
+      </w:r>
+      <w:r>
+        <w:rPr>
+          <w:rStyle w:val="DataTypeTok"/>
+        </w:rPr>
+        <w:t xml:space="preserve">big.mark =</w:t>
+      </w:r>
+      <w:r>
+        <w:rPr>
+          <w:rStyle w:val="NormalTok"/>
+        </w:rPr>
+        <w:t xml:space="preserve"> </w:t>
+      </w:r>
+      <w:r>
+        <w:rPr>
+          <w:rStyle w:val="StringTok"/>
+        </w:rPr>
+        <w:t xml:space="preserve">","</w:t>
+      </w:r>
+      <w:r>
+        <w:rPr>
+          <w:rStyle w:val="NormalTok"/>
+        </w:rPr>
+        <w:t xml:space="preserve">)),</w:t>
+      </w:r>
+      <w:r>
+        <w:br/>
+      </w:r>
+      <w:r>
+        <w:rPr>
+          <w:rStyle w:val="NormalTok"/>
+        </w:rPr>
+        <w:t xml:space="preserve">                  keyby =</w:t>
+      </w:r>
+      <w:r>
+        <w:rPr>
+          <w:rStyle w:val="StringTok"/>
+        </w:rPr>
+        <w:t xml:space="preserve"> </w:t>
+      </w:r>
+      <w:r>
+        <w:rPr>
+          <w:rStyle w:val="NormalTok"/>
+        </w:rPr>
+        <w:t xml:space="preserve">.(LAName)]</w:t>
+      </w:r>
+      <w:r>
+        <w:br/>
+      </w:r>
+      <w:r>
+        <w:br/>
+      </w:r>
+      <w:r>
+        <w:rPr>
+          <w:rStyle w:val="NormalTok"/>
+        </w:rPr>
+        <w:t xml:space="preserve">kableExtra</w:t>
+      </w:r>
+      <w:r>
+        <w:rPr>
+          <w:rStyle w:val="OperatorTok"/>
+        </w:rPr>
+        <w:t xml:space="preserve">::</w:t>
+      </w:r>
+      <w:r>
+        <w:rPr>
+          <w:rStyle w:val="KeywordTok"/>
+        </w:rPr>
+        <w:t xml:space="preserve">kable</w:t>
+      </w:r>
+      <w:r>
+        <w:rPr>
+          <w:rStyle w:val="NormalTok"/>
+        </w:rPr>
+        <w:t xml:space="preserve">(t, </w:t>
+      </w:r>
+      <w:r>
+        <w:rPr>
+          <w:rStyle w:val="DataTypeTok"/>
+        </w:rPr>
+        <w:t xml:space="preserve">caption =</w:t>
+      </w:r>
+      <w:r>
+        <w:rPr>
+          <w:rStyle w:val="NormalTok"/>
+        </w:rPr>
+        <w:t xml:space="preserve"> </w:t>
+      </w:r>
+      <w:r>
+        <w:rPr>
+          <w:rStyle w:val="StringTok"/>
+        </w:rPr>
+        <w:t xml:space="preserve">"Estimated Carbon tax liability for Southampton households/properties under Scenario 1"</w:t>
+      </w:r>
+      <w:r>
+        <w:rPr>
+          <w:rStyle w:val="NormalTok"/>
+        </w:rPr>
+        <w:t xml:space="preserve">) </w:t>
+      </w:r>
+      <w:r>
+        <w:rPr>
+          <w:rStyle w:val="OperatorTok"/>
+        </w:rPr>
+        <w:t xml:space="preserve">%&gt;%</w:t>
+      </w:r>
+      <w:r>
+        <w:br/>
+      </w:r>
+      <w:r>
+        <w:rPr>
+          <w:rStyle w:val="StringTok"/>
+        </w:rPr>
+        <w:t xml:space="preserve">  </w:t>
+      </w:r>
+      <w:r>
+        <w:rPr>
+          <w:rStyle w:val="KeywordTok"/>
+        </w:rPr>
+        <w:t xml:space="preserve">kable_styling</w:t>
+      </w:r>
+      <w:r>
+        <w:rPr>
+          <w:rStyle w:val="NormalTok"/>
+        </w:rPr>
+        <w:t xml:space="preserve">()</w:t>
+      </w:r>
+    </w:p>
+    <w:p>
+      <w:pPr>
+        <w:pStyle w:val="Compact"/>
+      </w:pPr>
+      <w:r>
+        <w:t xml:space="preserve">Estimated Carbon tax liability for Southampton households/properties under Scenario 1</w:t>
+      </w:r>
+    </w:p>
+    <w:p>
+      <w:pPr>
+        <w:pStyle w:val="Compact"/>
+      </w:pPr>
+      <w:r>
+        <w:t xml:space="preserve">LAName</w:t>
+      </w:r>
+    </w:p>
+    <w:p>
+      <w:pPr>
+        <w:pStyle w:val="Compact"/>
+      </w:pPr>
+      <w:r>
+        <w:t xml:space="preserve">CarbonTaxBEIS_GBP</w:t>
+      </w:r>
+    </w:p>
+    <w:p>
+      <w:pPr>
+        <w:pStyle w:val="Compact"/>
+      </w:pPr>
+      <w:r>
+        <w:t xml:space="preserve">CarbonTaxEPCs_GBP</w:t>
+      </w:r>
+    </w:p>
+    <w:p>
+      <w:pPr>
+        <w:pStyle w:val="Compact"/>
+      </w:pPr>
+      <w:r>
+        <w:t xml:space="preserve">Southampton</w:t>
+      </w:r>
+    </w:p>
+    <w:p>
+      <w:pPr>
+        <w:pStyle w:val="Compact"/>
+      </w:pPr>
+      <w:r>
+        <w:t xml:space="preserve">4,300,808</w:t>
+      </w:r>
+    </w:p>
+    <w:p>
+      <w:pPr>
+        <w:pStyle w:val="Compact"/>
+      </w:pPr>
+      <w:r>
+        <w:t xml:space="preserve">3,609,088</w:t>
+      </w:r>
+    </w:p>
+    <w:p>
+      <w:pPr>
+        <w:pStyle w:val="BodyText"/>
+      </w:pPr>
+      <w:r>
+        <w:t xml:space="preserve">As we would expect the values are relatively close due to the similar total emissions values estimated above.</w:t>
+      </w:r>
+    </w:p>
+    <w:p>
+      <w:pPr>
+        <w:pStyle w:val="BodyText"/>
+      </w:pPr>
+      <w:r>
+        <w:t xml:space="preserve">If we look at the values by MSOA (@ref(fig:carbonTaxMSOAPlot)), we find that values differ quite substantially between the methods depending on the levels of EPC records (or missing households - see above) that we are likely to have.</w:t>
+      </w:r>
+    </w:p>
+    <w:p>
+      <w:pPr>
+        <w:pStyle w:val="SourceCode"/>
+      </w:pPr>
+      <w:r>
+        <w:rPr>
+          <w:rStyle w:val="NormalTok"/>
+        </w:rPr>
+        <w:t xml:space="preserve">ggplot2</w:t>
+      </w:r>
+      <w:r>
+        <w:rPr>
+          <w:rStyle w:val="OperatorTok"/>
+        </w:rPr>
+        <w:t xml:space="preserve">::</w:t>
+      </w:r>
+      <w:r>
+        <w:rPr>
+          <w:rStyle w:val="KeywordTok"/>
+        </w:rPr>
+        <w:t xml:space="preserve">ggplot</w:t>
+      </w:r>
+      <w:r>
+        <w:rPr>
+          <w:rStyle w:val="NormalTok"/>
+        </w:rPr>
+        <w:t xml:space="preserve">(sotonMSOA_DT, </w:t>
+      </w:r>
+      <w:r>
+        <w:rPr>
+          <w:rStyle w:val="KeywordTok"/>
+        </w:rPr>
+        <w:t xml:space="preserve">aes</w:t>
+      </w:r>
+      <w:r>
+        <w:rPr>
+          <w:rStyle w:val="NormalTok"/>
+        </w:rPr>
+        <w:t xml:space="preserve">(</w:t>
+      </w:r>
+      <w:r>
+        <w:rPr>
+          <w:rStyle w:val="DataTypeTok"/>
+        </w:rPr>
+        <w:t xml:space="preserve">x =</w:t>
+      </w:r>
+      <w:r>
+        <w:rPr>
+          <w:rStyle w:val="NormalTok"/>
+        </w:rPr>
+        <w:t xml:space="preserve"> ct_BEIS</w:t>
+      </w:r>
+      <w:r>
+        <w:rPr>
+          <w:rStyle w:val="OperatorTok"/>
+        </w:rPr>
+        <w:t xml:space="preserve">/</w:t>
+      </w:r>
+      <w:r>
+        <w:rPr>
+          <w:rStyle w:val="DecValTok"/>
+        </w:rPr>
+        <w:t xml:space="preserve">1000</w:t>
+      </w:r>
+      <w:r>
+        <w:rPr>
+          <w:rStyle w:val="NormalTok"/>
+        </w:rPr>
+        <w:t xml:space="preserve">, </w:t>
+      </w:r>
+      <w:r>
+        <w:br/>
+      </w:r>
+      <w:r>
+        <w:rPr>
+          <w:rStyle w:val="NormalTok"/>
+        </w:rPr>
+        <w:t xml:space="preserve">                       </w:t>
+      </w:r>
+      <w:r>
+        <w:rPr>
+          <w:rStyle w:val="DataTypeTok"/>
+        </w:rPr>
+        <w:t xml:space="preserve">y =</w:t>
+      </w:r>
+      <w:r>
+        <w:rPr>
+          <w:rStyle w:val="NormalTok"/>
+        </w:rPr>
+        <w:t xml:space="preserve"> ct_EPCs</w:t>
+      </w:r>
+      <w:r>
+        <w:rPr>
+          <w:rStyle w:val="OperatorTok"/>
+        </w:rPr>
+        <w:t xml:space="preserve">/</w:t>
+      </w:r>
+      <w:r>
+        <w:rPr>
+          <w:rStyle w:val="DecValTok"/>
+        </w:rPr>
+        <w:t xml:space="preserve">1000</w:t>
+      </w:r>
+      <w:r>
+        <w:rPr>
+          <w:rStyle w:val="NormalTok"/>
+        </w:rPr>
+        <w:t xml:space="preserve">,</w:t>
+      </w:r>
+      <w:r>
+        <w:br/>
+      </w:r>
+      <w:r>
+        <w:rPr>
+          <w:rStyle w:val="NormalTok"/>
+        </w:rPr>
+        <w:t xml:space="preserve">                       </w:t>
+      </w:r>
+      <w:r>
+        <w:rPr>
+          <w:rStyle w:val="DataTypeTok"/>
+        </w:rPr>
+        <w:t xml:space="preserve">colour =</w:t>
+      </w:r>
+      <w:r>
+        <w:rPr>
+          <w:rStyle w:val="NormalTok"/>
+        </w:rPr>
+        <w:t xml:space="preserve"> </w:t>
+      </w:r>
+      <w:r>
+        <w:rPr>
+          <w:rStyle w:val="KeywordTok"/>
+        </w:rPr>
+        <w:t xml:space="preserve">round</w:t>
+      </w:r>
+      <w:r>
+        <w:rPr>
+          <w:rStyle w:val="NormalTok"/>
+        </w:rPr>
+        <w:t xml:space="preserve">(ownerOcc_pc))) </w:t>
+      </w:r>
+      <w:r>
+        <w:rPr>
+          <w:rStyle w:val="OperatorTok"/>
+        </w:rPr>
+        <w:t xml:space="preserve">+</w:t>
+      </w:r>
+      <w:r>
+        <w:br/>
+      </w:r>
+      <w:r>
+        <w:rPr>
+          <w:rStyle w:val="StringTok"/>
+        </w:rPr>
+        <w:t xml:space="preserve">  </w:t>
+      </w:r>
+      <w:r>
+        <w:rPr>
+          <w:rStyle w:val="KeywordTok"/>
+        </w:rPr>
+        <w:t xml:space="preserve">geom_abline</w:t>
+      </w:r>
+      <w:r>
+        <w:rPr>
+          <w:rStyle w:val="NormalTok"/>
+        </w:rPr>
+        <w:t xml:space="preserve">(</w:t>
+      </w:r>
+      <w:r>
+        <w:rPr>
+          <w:rStyle w:val="DataTypeTok"/>
+        </w:rPr>
+        <w:t xml:space="preserve">alpha =</w:t>
+      </w:r>
+      <w:r>
+        <w:rPr>
+          <w:rStyle w:val="NormalTok"/>
+        </w:rPr>
+        <w:t xml:space="preserve"> </w:t>
+      </w:r>
+      <w:r>
+        <w:rPr>
+          <w:rStyle w:val="FloatTok"/>
+        </w:rPr>
+        <w:t xml:space="preserve">0.2</w:t>
+      </w:r>
+      <w:r>
+        <w:rPr>
+          <w:rStyle w:val="NormalTok"/>
+        </w:rPr>
+        <w:t xml:space="preserve">, </w:t>
+      </w:r>
+      <w:r>
+        <w:rPr>
+          <w:rStyle w:val="DataTypeTok"/>
+        </w:rPr>
+        <w:t xml:space="preserve">slope=</w:t>
+      </w:r>
+      <w:r>
+        <w:rPr>
+          <w:rStyle w:val="DecValTok"/>
+        </w:rPr>
+        <w:t xml:space="preserve">1</w:t>
+      </w:r>
+      <w:r>
+        <w:rPr>
+          <w:rStyle w:val="NormalTok"/>
+        </w:rPr>
+        <w:t xml:space="preserve">, </w:t>
+      </w:r>
+      <w:r>
+        <w:rPr>
+          <w:rStyle w:val="DataTypeTok"/>
+        </w:rPr>
+        <w:t xml:space="preserve">intercept=</w:t>
+      </w:r>
+      <w:r>
+        <w:rPr>
+          <w:rStyle w:val="DecValTok"/>
+        </w:rPr>
+        <w:t xml:space="preserve">0</w:t>
+      </w:r>
+      <w:r>
+        <w:rPr>
+          <w:rStyle w:val="NormalTok"/>
+        </w:rPr>
+        <w:t xml:space="preserve">) </w:t>
+      </w:r>
+      <w:r>
+        <w:rPr>
+          <w:rStyle w:val="OperatorTok"/>
+        </w:rPr>
+        <w:t xml:space="preserve">+</w:t>
+      </w:r>
+      <w:r>
+        <w:br/>
+      </w:r>
+      <w:r>
+        <w:rPr>
+          <w:rStyle w:val="StringTok"/>
+        </w:rPr>
+        <w:t xml:space="preserve">  </w:t>
+      </w:r>
+      <w:r>
+        <w:rPr>
+          <w:rStyle w:val="KeywordTok"/>
+        </w:rPr>
+        <w:t xml:space="preserve">geom_point</w:t>
+      </w:r>
+      <w:r>
+        <w:rPr>
+          <w:rStyle w:val="NormalTok"/>
+        </w:rPr>
+        <w:t xml:space="preserve">() </w:t>
+      </w:r>
+      <w:r>
+        <w:rPr>
+          <w:rStyle w:val="OperatorTok"/>
+        </w:rPr>
+        <w:t xml:space="preserve">+</w:t>
+      </w:r>
+      <w:r>
+        <w:br/>
+      </w:r>
+      <w:r>
+        <w:rPr>
+          <w:rStyle w:val="StringTok"/>
+        </w:rPr>
+        <w:t xml:space="preserve">  </w:t>
+      </w:r>
+      <w:r>
+        <w:rPr>
+          <w:rStyle w:val="KeywordTok"/>
+        </w:rPr>
+        <w:t xml:space="preserve">scale_color_continuous</w:t>
+      </w:r>
+      <w:r>
+        <w:rPr>
+          <w:rStyle w:val="NormalTok"/>
+        </w:rPr>
+        <w:t xml:space="preserve">(</w:t>
+      </w:r>
+      <w:r>
+        <w:rPr>
+          <w:rStyle w:val="DataTypeTok"/>
+        </w:rPr>
+        <w:t xml:space="preserve">name =</w:t>
+      </w:r>
+      <w:r>
+        <w:rPr>
+          <w:rStyle w:val="NormalTok"/>
+        </w:rPr>
+        <w:t xml:space="preserve"> </w:t>
+      </w:r>
+      <w:r>
+        <w:rPr>
+          <w:rStyle w:val="StringTok"/>
+        </w:rPr>
+        <w:t xml:space="preserve">"% owner occupiers </w:t>
+      </w:r>
+      <w:r>
+        <w:rPr>
+          <w:rStyle w:val="CharTok"/>
+        </w:rPr>
+        <w:t xml:space="preserve">\n</w:t>
+      </w:r>
+      <w:r>
+        <w:rPr>
+          <w:rStyle w:val="StringTok"/>
+        </w:rPr>
+        <w:t xml:space="preserve">(Census 2011)"</w:t>
+      </w:r>
+      <w:r>
+        <w:rPr>
+          <w:rStyle w:val="NormalTok"/>
+        </w:rPr>
+        <w:t xml:space="preserve">, </w:t>
+      </w:r>
+      <w:r>
+        <w:rPr>
+          <w:rStyle w:val="DataTypeTok"/>
+        </w:rPr>
+        <w:t xml:space="preserve">high =</w:t>
+      </w:r>
+      <w:r>
+        <w:rPr>
+          <w:rStyle w:val="NormalTok"/>
+        </w:rPr>
+        <w:t xml:space="preserve"> </w:t>
+      </w:r>
+      <w:r>
+        <w:rPr>
+          <w:rStyle w:val="StringTok"/>
+        </w:rPr>
+        <w:t xml:space="preserve">"red"</w:t>
+      </w:r>
+      <w:r>
+        <w:rPr>
+          <w:rStyle w:val="NormalTok"/>
+        </w:rPr>
+        <w:t xml:space="preserve">, </w:t>
+      </w:r>
+      <w:r>
+        <w:rPr>
+          <w:rStyle w:val="DataTypeTok"/>
+        </w:rPr>
+        <w:t xml:space="preserve">low =</w:t>
+      </w:r>
+      <w:r>
+        <w:rPr>
+          <w:rStyle w:val="NormalTok"/>
+        </w:rPr>
+        <w:t xml:space="preserve"> </w:t>
+      </w:r>
+      <w:r>
+        <w:rPr>
+          <w:rStyle w:val="StringTok"/>
+        </w:rPr>
+        <w:t xml:space="preserve">"green"</w:t>
+      </w:r>
+      <w:r>
+        <w:rPr>
+          <w:rStyle w:val="NormalTok"/>
+        </w:rPr>
+        <w:t xml:space="preserve">) </w:t>
+      </w:r>
+      <w:r>
+        <w:rPr>
+          <w:rStyle w:val="OperatorTok"/>
+        </w:rPr>
+        <w:t xml:space="preserve">+</w:t>
+      </w:r>
+      <w:r>
+        <w:br/>
+      </w:r>
+      <w:r>
+        <w:rPr>
+          <w:rStyle w:val="StringTok"/>
+        </w:rPr>
+        <w:t xml:space="preserve">  </w:t>
+      </w:r>
+      <w:r>
+        <w:rPr>
+          <w:rStyle w:val="CommentTok"/>
+        </w:rPr>
+        <w:t xml:space="preserve">#theme(legend.position = "bottom") +</w:t>
+      </w:r>
+      <w:r>
+        <w:br/>
+      </w:r>
+      <w:r>
+        <w:rPr>
+          <w:rStyle w:val="StringTok"/>
+        </w:rPr>
+        <w:t xml:space="preserve">  </w:t>
+      </w:r>
+      <w:r>
+        <w:rPr>
+          <w:rStyle w:val="KeywordTok"/>
+        </w:rPr>
+        <w:t xml:space="preserve">labs</w:t>
+      </w:r>
+      <w:r>
+        <w:rPr>
+          <w:rStyle w:val="NormalTok"/>
+        </w:rPr>
+        <w:t xml:space="preserve">(</w:t>
+      </w:r>
+      <w:r>
+        <w:rPr>
+          <w:rStyle w:val="DataTypeTok"/>
+        </w:rPr>
+        <w:t xml:space="preserve">x =</w:t>
+      </w:r>
+      <w:r>
+        <w:rPr>
+          <w:rStyle w:val="NormalTok"/>
+        </w:rPr>
+        <w:t xml:space="preserve"> </w:t>
+      </w:r>
+      <w:r>
+        <w:rPr>
+          <w:rStyle w:val="StringTok"/>
+        </w:rPr>
+        <w:t xml:space="preserve">"EPC 2020 derived total Carbon Tax £k/year"</w:t>
+      </w:r>
+      <w:r>
+        <w:rPr>
+          <w:rStyle w:val="NormalTok"/>
+        </w:rPr>
+        <w:t xml:space="preserve">,</w:t>
+      </w:r>
+      <w:r>
+        <w:br/>
+      </w:r>
+      <w:r>
+        <w:rPr>
+          <w:rStyle w:val="NormalTok"/>
+        </w:rPr>
+        <w:t xml:space="preserve">       </w:t>
+      </w:r>
+      <w:r>
+        <w:rPr>
+          <w:rStyle w:val="DataTypeTok"/>
+        </w:rPr>
+        <w:t xml:space="preserve">y =</w:t>
+      </w:r>
+      <w:r>
+        <w:rPr>
+          <w:rStyle w:val="NormalTok"/>
+        </w:rPr>
+        <w:t xml:space="preserve"> </w:t>
+      </w:r>
+      <w:r>
+        <w:rPr>
+          <w:rStyle w:val="StringTok"/>
+        </w:rPr>
+        <w:t xml:space="preserve">"BEIS 2018 derived total Carbon Tax £k/year"</w:t>
+      </w:r>
+      <w:r>
+        <w:rPr>
+          <w:rStyle w:val="NormalTok"/>
+        </w:rPr>
+        <w:t xml:space="preserve">,</w:t>
+      </w:r>
+      <w:r>
+        <w:br/>
+      </w:r>
+      <w:r>
+        <w:rPr>
+          <w:rStyle w:val="NormalTok"/>
+        </w:rPr>
+        <w:t xml:space="preserve">       </w:t>
+      </w:r>
+      <w:r>
+        <w:rPr>
+          <w:rStyle w:val="DataTypeTok"/>
+        </w:rPr>
+        <w:t xml:space="preserve">caption =</w:t>
+      </w:r>
+      <w:r>
+        <w:rPr>
+          <w:rStyle w:val="NormalTok"/>
+        </w:rPr>
+        <w:t xml:space="preserve"> </w:t>
+      </w:r>
+      <w:r>
+        <w:rPr>
+          <w:rStyle w:val="StringTok"/>
+        </w:rPr>
+        <w:t xml:space="preserve">"x = y line included for clarity"</w:t>
+      </w:r>
+      <w:r>
+        <w:rPr>
+          <w:rStyle w:val="NormalTok"/>
+        </w:rPr>
+        <w:t xml:space="preserve">)</w:t>
+      </w:r>
+    </w:p>
+    <w:p>
+      <w:pPr>
+        <w:pStyle w:val="CaptionedFigure"/>
+      </w:pPr>
+      <w:r>
+        <w:drawing>
+          <wp:inline>
+            <wp:extent cx="5334000" cy="4267200"/>
+            <wp:effectExtent b="0" l="0" r="0" t="0"/>
+            <wp:docPr descr="Energy demand comparison" title="" id="1" name="Picture"/>
+            <a:graphic>
+              <a:graphicData uri="http://schemas.openxmlformats.org/drawingml/2006/picture">
+                <pic:pic>
+                  <pic:nvPicPr>
+                    <pic:cNvPr descr="/Users/ben/git.soton/serg/fridayFagPackets/docs/carbonCosts_files/figure-docx/carbonTaxMSOAPlot-1.png" id="0" name="Picture"/>
+                    <pic:cNvPicPr>
+                      <a:picLocks noChangeArrowheads="1" noChangeAspect="1"/>
+                    </pic:cNvPicPr>
+                  </pic:nvPicPr>
+                  <pic:blipFill>
+                    <a:blip r:embed="rId46"/>
+                    <a:stretch>
+                      <a:fillRect/>
+                    </a:stretch>
+                  </pic:blipFill>
+                  <pic:spPr bwMode="auto">
+                    <a:xfrm>
+                      <a:off x="0" y="0"/>
+                      <a:ext cx="5334000" cy="4267200"/>
+                    </a:xfrm>
+                    <a:prstGeom prst="rect">
+                      <a:avLst/>
+                    </a:prstGeom>
+                    <a:noFill/>
+                    <a:ln w="9525">
+                      <a:noFill/>
+                      <a:headEnd/>
+                      <a:tailEnd/>
+                    </a:ln>
+                  </pic:spPr>
+                </pic:pic>
+              </a:graphicData>
+            </a:graphic>
+          </wp:inline>
+        </w:drawing>
+      </w:r>
+    </w:p>
+    <w:p>
+      <w:pPr>
+        <w:pStyle w:val="ImageCaption"/>
+      </w:pPr>
+      <w:r>
+        <w:t xml:space="preserve">Energy demand comparison</w:t>
+      </w:r>
+    </w:p>
+    <w:p>
+      <w:pPr>
+        <w:pStyle w:val="SourceCode"/>
+      </w:pPr>
+      <w:r>
+        <w:rPr>
+          <w:rStyle w:val="CommentTok"/>
+        </w:rPr>
+        <w:t xml:space="preserve">#outlier &lt;- t[sumEpcMWh &gt; 70000]</w:t>
+      </w:r>
+    </w:p>
+    <w:p>
+      <w:pPr>
+        <w:pStyle w:val="FirstParagraph"/>
+      </w:pPr>
+      <w:r>
+        <w:t xml:space="preserve">Perhaps of more interest however is the relationship between estimated Carbon Tax £ and levels of deprivation. Figure @ref(fig:carbonTaxMSOAPlotDep) shows the estimated total Carbon Tax (in £k per year) per MSOA against the proportion of households in the MSOA who do not suffer from any dimension of deprivation as defined by the English</w:t>
+      </w:r>
+      <w:r>
+        <w:t xml:space="preserve"> </w:t>
+      </w:r>
+      <w:hyperlink r:id="rId47">
+        <w:r>
+          <w:rPr>
+            <w:rStyle w:val="Hyperlink"/>
+          </w:rPr>
+          <w:t xml:space="preserve">Indices of Multiple Deprivation</w:t>
+        </w:r>
+      </w:hyperlink>
+      <w:r>
+        <w:t xml:space="preserve">. As we can see the higher the proportion of households with no deprivation, the higher the total MSOA Carbon Tax. This suggests that a Carbon Tax will be regressive - those who pay the most are likely to be those who use more energy and thus are likely to be those who can afford to do so.</w:t>
+      </w:r>
+    </w:p>
+    <w:p>
+      <w:pPr>
+        <w:pStyle w:val="BodyText"/>
+      </w:pPr>
+      <w:r>
+        <w:t xml:space="preserve">But we need to be very careful. Some deprived households might well spend a high proportion of their income on energy in order to heat very energy efficient homes. For them, a Carbon Tax would be similar to VAT - an additional burden that might be relatively small in £ terms (compared to a well-off high energy-using household) but high in terms of the % of their income (or expenditure). This is a well known issue highlighted by recent</w:t>
+      </w:r>
+      <w:r>
+        <w:t xml:space="preserve"> </w:t>
+      </w:r>
+      <w:hyperlink r:id="rId48">
+        <w:r>
+          <w:rPr>
+            <w:rStyle w:val="Hyperlink"/>
+          </w:rPr>
+          <w:t xml:space="preserve">ONS data on family energy expenditures</w:t>
+        </w:r>
+      </w:hyperlink>
+      <w:r>
+        <w:t xml:space="preserve">.</w:t>
+      </w:r>
+    </w:p>
+    <w:p>
+      <w:pPr>
+        <w:pStyle w:val="SourceCode"/>
+      </w:pPr>
+      <w:r>
+        <w:rPr>
+          <w:rStyle w:val="NormalTok"/>
+        </w:rPr>
+        <w:t xml:space="preserve">t1 &lt;-</w:t>
+      </w:r>
+      <w:r>
+        <w:rPr>
+          <w:rStyle w:val="StringTok"/>
+        </w:rPr>
+        <w:t xml:space="preserve"> </w:t>
+      </w:r>
+      <w:r>
+        <w:rPr>
+          <w:rStyle w:val="NormalTok"/>
+        </w:rPr>
+        <w:t xml:space="preserve">sotonMSOA_DT[, .(MSOACode, </w:t>
+      </w:r>
+      <w:r>
+        <w:rPr>
+          <w:rStyle w:val="DataTypeTok"/>
+        </w:rPr>
+        <w:t xml:space="preserve">ctSum =</w:t>
+      </w:r>
+      <w:r>
+        <w:rPr>
+          <w:rStyle w:val="NormalTok"/>
+        </w:rPr>
+        <w:t xml:space="preserve"> ct_EPCs, dep0_pc)]</w:t>
+      </w:r>
+      <w:r>
+        <w:br/>
+      </w:r>
+      <w:r>
+        <w:rPr>
+          <w:rStyle w:val="NormalTok"/>
+        </w:rPr>
+        <w:t xml:space="preserve">t1[, source </w:t>
+      </w:r>
+      <w:r>
+        <w:rPr>
+          <w:rStyle w:val="OperatorTok"/>
+        </w:rPr>
+        <w:t xml:space="preserve">:</w:t>
+      </w:r>
+      <w:r>
+        <w:rPr>
+          <w:rStyle w:val="ErrorTok"/>
+        </w:rPr>
+        <w:t xml:space="preserve">=</w:t>
+      </w:r>
+      <w:r>
+        <w:rPr>
+          <w:rStyle w:val="StringTok"/>
+        </w:rPr>
+        <w:t xml:space="preserve"> "BEIS 2018"</w:t>
+      </w:r>
+      <w:r>
+        <w:rPr>
+          <w:rStyle w:val="NormalTok"/>
+        </w:rPr>
+        <w:t xml:space="preserve">]</w:t>
+      </w:r>
+      <w:r>
+        <w:br/>
+      </w:r>
+      <w:r>
+        <w:rPr>
+          <w:rStyle w:val="NormalTok"/>
+        </w:rPr>
+        <w:t xml:space="preserve">t2 &lt;-</w:t>
+      </w:r>
+      <w:r>
+        <w:rPr>
+          <w:rStyle w:val="StringTok"/>
+        </w:rPr>
+        <w:t xml:space="preserve"> </w:t>
+      </w:r>
+      <w:r>
+        <w:rPr>
+          <w:rStyle w:val="NormalTok"/>
+        </w:rPr>
+        <w:t xml:space="preserve">sotonMSOA_DT[, .(MSOACode, </w:t>
+      </w:r>
+      <w:r>
+        <w:rPr>
+          <w:rStyle w:val="DataTypeTok"/>
+        </w:rPr>
+        <w:t xml:space="preserve">ctSum =</w:t>
+      </w:r>
+      <w:r>
+        <w:rPr>
+          <w:rStyle w:val="NormalTok"/>
+        </w:rPr>
+        <w:t xml:space="preserve"> ct_BEIS, dep0_pc)]</w:t>
+      </w:r>
+      <w:r>
+        <w:br/>
+      </w:r>
+      <w:r>
+        <w:rPr>
+          <w:rStyle w:val="NormalTok"/>
+        </w:rPr>
+        <w:t xml:space="preserve">t2[, source </w:t>
+      </w:r>
+      <w:r>
+        <w:rPr>
+          <w:rStyle w:val="OperatorTok"/>
+        </w:rPr>
+        <w:t xml:space="preserve">:</w:t>
+      </w:r>
+      <w:r>
+        <w:rPr>
+          <w:rStyle w:val="ErrorTok"/>
+        </w:rPr>
+        <w:t xml:space="preserve">=</w:t>
+      </w:r>
+      <w:r>
+        <w:rPr>
+          <w:rStyle w:val="StringTok"/>
+        </w:rPr>
+        <w:t xml:space="preserve"> "EPC 2020"</w:t>
+      </w:r>
+      <w:r>
+        <w:rPr>
+          <w:rStyle w:val="NormalTok"/>
+        </w:rPr>
+        <w:t xml:space="preserve">]</w:t>
+      </w:r>
+      <w:r>
+        <w:br/>
+      </w:r>
+      <w:r>
+        <w:br/>
+      </w:r>
+      <w:r>
+        <w:rPr>
+          <w:rStyle w:val="NormalTok"/>
+        </w:rPr>
+        <w:t xml:space="preserve">plotDT &lt;-</w:t>
+      </w:r>
+      <w:r>
+        <w:rPr>
+          <w:rStyle w:val="StringTok"/>
+        </w:rPr>
+        <w:t xml:space="preserve"> </w:t>
+      </w:r>
+      <w:r>
+        <w:rPr>
+          <w:rStyle w:val="KeywordTok"/>
+        </w:rPr>
+        <w:t xml:space="preserve">rbind</w:t>
+      </w:r>
+      <w:r>
+        <w:rPr>
+          <w:rStyle w:val="NormalTok"/>
+        </w:rPr>
+        <w:t xml:space="preserve">(t1,t2)</w:t>
+      </w:r>
+      <w:r>
+        <w:br/>
+      </w:r>
+      <w:r>
+        <w:br/>
+      </w:r>
+      <w:r>
+        <w:rPr>
+          <w:rStyle w:val="NormalTok"/>
+        </w:rPr>
+        <w:t xml:space="preserve">ggplot2</w:t>
+      </w:r>
+      <w:r>
+        <w:rPr>
+          <w:rStyle w:val="OperatorTok"/>
+        </w:rPr>
+        <w:t xml:space="preserve">::</w:t>
+      </w:r>
+      <w:r>
+        <w:rPr>
+          <w:rStyle w:val="KeywordTok"/>
+        </w:rPr>
+        <w:t xml:space="preserve">ggplot</w:t>
+      </w:r>
+      <w:r>
+        <w:rPr>
+          <w:rStyle w:val="NormalTok"/>
+        </w:rPr>
+        <w:t xml:space="preserve">(plotDT, </w:t>
+      </w:r>
+      <w:r>
+        <w:rPr>
+          <w:rStyle w:val="KeywordTok"/>
+        </w:rPr>
+        <w:t xml:space="preserve">aes</w:t>
+      </w:r>
+      <w:r>
+        <w:rPr>
+          <w:rStyle w:val="NormalTok"/>
+        </w:rPr>
+        <w:t xml:space="preserve">(</w:t>
+      </w:r>
+      <w:r>
+        <w:rPr>
+          <w:rStyle w:val="DataTypeTok"/>
+        </w:rPr>
+        <w:t xml:space="preserve">x =</w:t>
+      </w:r>
+      <w:r>
+        <w:rPr>
+          <w:rStyle w:val="NormalTok"/>
+        </w:rPr>
+        <w:t xml:space="preserve"> dep0_pc, </w:t>
+      </w:r>
+      <w:r>
+        <w:rPr>
+          <w:rStyle w:val="DataTypeTok"/>
+        </w:rPr>
+        <w:t xml:space="preserve">y =</w:t>
+      </w:r>
+      <w:r>
+        <w:rPr>
+          <w:rStyle w:val="NormalTok"/>
+        </w:rPr>
+        <w:t xml:space="preserve"> ctSum, </w:t>
+      </w:r>
+      <w:r>
+        <w:rPr>
+          <w:rStyle w:val="DataTypeTok"/>
+        </w:rPr>
+        <w:t xml:space="preserve">colour =</w:t>
+      </w:r>
+      <w:r>
+        <w:rPr>
+          <w:rStyle w:val="NormalTok"/>
+        </w:rPr>
+        <w:t xml:space="preserve"> source)) </w:t>
+      </w:r>
+      <w:r>
+        <w:rPr>
+          <w:rStyle w:val="OperatorTok"/>
+        </w:rPr>
+        <w:t xml:space="preserve">+</w:t>
+      </w:r>
+      <w:r>
+        <w:br/>
+      </w:r>
+      <w:r>
+        <w:rPr>
+          <w:rStyle w:val="StringTok"/>
+        </w:rPr>
+        <w:t xml:space="preserve">  </w:t>
+      </w:r>
+      <w:r>
+        <w:rPr>
+          <w:rStyle w:val="KeywordTok"/>
+        </w:rPr>
+        <w:t xml:space="preserve">geom_point</w:t>
+      </w:r>
+      <w:r>
+        <w:rPr>
+          <w:rStyle w:val="NormalTok"/>
+        </w:rPr>
+        <w:t xml:space="preserve">() </w:t>
+      </w:r>
+      <w:r>
+        <w:rPr>
+          <w:rStyle w:val="OperatorTok"/>
+        </w:rPr>
+        <w:t xml:space="preserve">+</w:t>
+      </w:r>
+      <w:r>
+        <w:br/>
+      </w:r>
+      <w:r>
+        <w:rPr>
+          <w:rStyle w:val="StringTok"/>
+        </w:rPr>
+        <w:t xml:space="preserve">  </w:t>
+      </w:r>
+      <w:r>
+        <w:rPr>
+          <w:rStyle w:val="KeywordTok"/>
+        </w:rPr>
+        <w:t xml:space="preserve">geom_smooth</w:t>
+      </w:r>
+      <w:r>
+        <w:rPr>
+          <w:rStyle w:val="NormalTok"/>
+        </w:rPr>
+        <w:t xml:space="preserve">() </w:t>
+      </w:r>
+      <w:r>
+        <w:rPr>
+          <w:rStyle w:val="OperatorTok"/>
+        </w:rPr>
+        <w:t xml:space="preserve">+</w:t>
+      </w:r>
+      <w:r>
+        <w:br/>
+      </w:r>
+      <w:r>
+        <w:rPr>
+          <w:rStyle w:val="StringTok"/>
+        </w:rPr>
+        <w:t xml:space="preserve">  </w:t>
+      </w:r>
+      <w:r>
+        <w:rPr>
+          <w:rStyle w:val="CommentTok"/>
+        </w:rPr>
+        <w:t xml:space="preserve">#theme(legend.position = "bottom") +</w:t>
+      </w:r>
+      <w:r>
+        <w:br/>
+      </w:r>
+      <w:r>
+        <w:rPr>
+          <w:rStyle w:val="StringTok"/>
+        </w:rPr>
+        <w:t xml:space="preserve">  </w:t>
+      </w:r>
+      <w:r>
+        <w:rPr>
+          <w:rStyle w:val="KeywordTok"/>
+        </w:rPr>
+        <w:t xml:space="preserve">labs</w:t>
+      </w:r>
+      <w:r>
+        <w:rPr>
+          <w:rStyle w:val="NormalTok"/>
+        </w:rPr>
+        <w:t xml:space="preserve">(</w:t>
+      </w:r>
+      <w:r>
+        <w:rPr>
+          <w:rStyle w:val="DataTypeTok"/>
+        </w:rPr>
+        <w:t xml:space="preserve">x =</w:t>
+      </w:r>
+      <w:r>
+        <w:rPr>
+          <w:rStyle w:val="NormalTok"/>
+        </w:rPr>
+        <w:t xml:space="preserve"> </w:t>
+      </w:r>
+      <w:r>
+        <w:rPr>
+          <w:rStyle w:val="StringTok"/>
+        </w:rPr>
+        <w:t xml:space="preserve">"% with no deprivation dimensions </w:t>
+      </w:r>
+      <w:r>
+        <w:rPr>
+          <w:rStyle w:val="CharTok"/>
+        </w:rPr>
+        <w:t xml:space="preserve">\n</w:t>
+      </w:r>
+      <w:r>
+        <w:rPr>
+          <w:rStyle w:val="StringTok"/>
+        </w:rPr>
+        <w:t xml:space="preserve">(Census 2011)"</w:t>
+      </w:r>
+      <w:r>
+        <w:rPr>
+          <w:rStyle w:val="NormalTok"/>
+        </w:rPr>
+        <w:t xml:space="preserve">,</w:t>
+      </w:r>
+      <w:r>
+        <w:br/>
+      </w:r>
+      <w:r>
+        <w:rPr>
+          <w:rStyle w:val="NormalTok"/>
+        </w:rPr>
+        <w:t xml:space="preserve">       </w:t>
+      </w:r>
+      <w:r>
+        <w:rPr>
+          <w:rStyle w:val="DataTypeTok"/>
+        </w:rPr>
+        <w:t xml:space="preserve">y =</w:t>
+      </w:r>
+      <w:r>
+        <w:rPr>
+          <w:rStyle w:val="NormalTok"/>
+        </w:rPr>
+        <w:t xml:space="preserve"> </w:t>
+      </w:r>
+      <w:r>
+        <w:rPr>
+          <w:rStyle w:val="StringTok"/>
+        </w:rPr>
+        <w:t xml:space="preserve">"Carbon Tax £k/year"</w:t>
+      </w:r>
+      <w:r>
+        <w:rPr>
+          <w:rStyle w:val="NormalTok"/>
+        </w:rPr>
+        <w:t xml:space="preserve">,</w:t>
+      </w:r>
+      <w:r>
+        <w:br/>
+      </w:r>
+      <w:r>
+        <w:rPr>
+          <w:rStyle w:val="NormalTok"/>
+        </w:rPr>
+        <w:t xml:space="preserve">       </w:t>
+      </w:r>
+      <w:r>
+        <w:rPr>
+          <w:rStyle w:val="DataTypeTok"/>
+        </w:rPr>
+        <w:t xml:space="preserve">caption =</w:t>
+      </w:r>
+      <w:r>
+        <w:rPr>
+          <w:rStyle w:val="NormalTok"/>
+        </w:rPr>
+        <w:t xml:space="preserve"> </w:t>
+      </w:r>
+      <w:r>
+        <w:rPr>
+          <w:rStyle w:val="StringTok"/>
+        </w:rPr>
+        <w:t xml:space="preserve">"x = y line included for clarity"</w:t>
+      </w:r>
+      <w:r>
+        <w:rPr>
+          <w:rStyle w:val="NormalTok"/>
+        </w:rPr>
+        <w:t xml:space="preserve">)</w:t>
+      </w:r>
+    </w:p>
+    <w:p>
+      <w:pPr>
+        <w:pStyle w:val="SourceCode"/>
+      </w:pPr>
+      <w:r>
+        <w:rPr>
+          <w:rStyle w:val="VerbatimChar"/>
+        </w:rPr>
+        <w:t xml:space="preserve">## `geom_smooth()` using method = 'loess' and formula 'y ~ x'</w:t>
+      </w:r>
+    </w:p>
+    <w:p>
+      <w:pPr>
+        <w:pStyle w:val="CaptionedFigure"/>
+      </w:pPr>
+      <w:r>
+        <w:drawing>
+          <wp:inline>
+            <wp:extent cx="5334000" cy="4267200"/>
+            <wp:effectExtent b="0" l="0" r="0" t="0"/>
+            <wp:docPr descr="Energy demand comparison" title="" id="1" name="Picture"/>
+            <a:graphic>
+              <a:graphicData uri="http://schemas.openxmlformats.org/drawingml/2006/picture">
+                <pic:pic>
+                  <pic:nvPicPr>
+                    <pic:cNvPr descr="/Users/ben/git.soton/serg/fridayFagPackets/docs/carbonCosts_files/figure-docx/carbonTaxMSOAPlotDep-1.png" id="0" name="Picture"/>
+                    <pic:cNvPicPr>
+                      <a:picLocks noChangeArrowheads="1" noChangeAspect="1"/>
+                    </pic:cNvPicPr>
+                  </pic:nvPicPr>
+                  <pic:blipFill>
+                    <a:blip r:embed="rId49"/>
+                    <a:stretch>
+                      <a:fillRect/>
+                    </a:stretch>
+                  </pic:blipFill>
+                  <pic:spPr bwMode="auto">
+                    <a:xfrm>
+                      <a:off x="0" y="0"/>
+                      <a:ext cx="5334000" cy="4267200"/>
+                    </a:xfrm>
+                    <a:prstGeom prst="rect">
+                      <a:avLst/>
+                    </a:prstGeom>
+                    <a:noFill/>
+                    <a:ln w="9525">
+                      <a:noFill/>
+                      <a:headEnd/>
+                      <a:tailEnd/>
+                    </a:ln>
+                  </pic:spPr>
+                </pic:pic>
+              </a:graphicData>
+            </a:graphic>
+          </wp:inline>
+        </w:drawing>
+      </w:r>
+    </w:p>
+    <w:p>
+      <w:pPr>
+        <w:pStyle w:val="ImageCaption"/>
+      </w:pPr>
+      <w:r>
+        <w:t xml:space="preserve">Energy demand comparison</w:t>
+      </w:r>
+    </w:p>
+    <w:p>
+      <w:pPr>
+        <w:pStyle w:val="SourceCode"/>
+      </w:pPr>
+      <w:r>
+        <w:rPr>
+          <w:rStyle w:val="CommentTok"/>
+        </w:rPr>
+        <w:t xml:space="preserve">#outlier &lt;- t[sumEpcMWh &gt; 70000]</w:t>
+      </w:r>
+    </w:p>
+    <w:p>
+      <w:pPr>
+        <w:pStyle w:val="Heading2"/>
+      </w:pPr>
+      <w:bookmarkStart w:id="50" w:name="national-grids-future-energy-scenarios"/>
+      <w:r>
+        <w:t xml:space="preserve">National Grid’s Future Energy Scenarios:</w:t>
+      </w:r>
+      <w:bookmarkEnd w:id="50"/>
     </w:p>
     <w:p>
       <w:pPr>
@@ -22915,13 +24555,7 @@
         </w:numPr>
       </w:pPr>
       <w:r>
-        <w:t xml:space="preserve">rmarkdown</w:t>
-      </w:r>
-      <w:r>
-        <w:t xml:space="preserve"> </w:t>
-      </w:r>
-      <w:r>
-        <w:t xml:space="preserve">(Allaire et al. 2018)</w:t>
+        <w:t xml:space="preserve">2030 emissions level for electricity of 0.102 kgCO2/kWh</w:t>
       </w:r>
     </w:p>
     <w:p>
@@ -22933,96 +24567,136 @@
         </w:numPr>
       </w:pPr>
       <w:r>
-        <w:t xml:space="preserve">bookdown</w:t>
-      </w:r>
-      <w:r>
-        <w:t xml:space="preserve"> </w:t>
-      </w:r>
-      <w:r>
-        <w:t xml:space="preserve">(Xie 2016a)</w:t>
-      </w:r>
+        <w:t xml:space="preserve">gas unchanged</w:t>
+      </w:r>
+    </w:p>
+    <w:p>
+      <w:pPr>
+        <w:pStyle w:val="Heading1"/>
+      </w:pPr>
+      <w:bookmarkStart w:id="51" w:name="r-packages-used"/>
+      <w:r>
+        <w:t xml:space="preserve">R packages used</w:t>
+      </w:r>
+      <w:bookmarkEnd w:id="51"/>
     </w:p>
     <w:p>
       <w:pPr>
         <w:pStyle w:val="Compact"/>
         <w:numPr>
-          <w:numId w:val="1013"/>
+          <w:numId w:val="1014"/>
           <w:ilvl w:val="0"/>
         </w:numPr>
       </w:pPr>
       <w:r>
-        <w:t xml:space="preserve">knitr</w:t>
-      </w:r>
-      <w:r>
-        <w:t xml:space="preserve"> </w:t>
-      </w:r>
-      <w:r>
-        <w:t xml:space="preserve">(Xie 2016b)</w:t>
+        <w:t xml:space="preserve">rmarkdown</w:t>
+      </w:r>
+      <w:r>
+        <w:t xml:space="preserve"> </w:t>
+      </w:r>
+      <w:r>
+        <w:t xml:space="preserve">(Allaire et al. 2018)</w:t>
       </w:r>
     </w:p>
     <w:p>
       <w:pPr>
         <w:pStyle w:val="Compact"/>
         <w:numPr>
-          <w:numId w:val="1013"/>
+          <w:numId w:val="1014"/>
           <w:ilvl w:val="0"/>
         </w:numPr>
       </w:pPr>
       <w:r>
-        <w:t xml:space="preserve">data.table</w:t>
-      </w:r>
-      <w:r>
-        <w:t xml:space="preserve"> </w:t>
-      </w:r>
-      <w:r>
-        <w:t xml:space="preserve">(Dowle et al. 2015)</w:t>
+        <w:t xml:space="preserve">bookdown</w:t>
+      </w:r>
+      <w:r>
+        <w:t xml:space="preserve"> </w:t>
+      </w:r>
+      <w:r>
+        <w:t xml:space="preserve">(Xie 2016a)</w:t>
       </w:r>
     </w:p>
     <w:p>
       <w:pPr>
         <w:pStyle w:val="Compact"/>
         <w:numPr>
-          <w:numId w:val="1013"/>
+          <w:numId w:val="1014"/>
           <w:ilvl w:val="0"/>
         </w:numPr>
       </w:pPr>
       <w:r>
-        <w:t xml:space="preserve">ggplot2</w:t>
-      </w:r>
-      <w:r>
-        <w:t xml:space="preserve"> </w:t>
-      </w:r>
-      <w:r>
-        <w:t xml:space="preserve">(Wickham 2009)</w:t>
+        <w:t xml:space="preserve">knitr</w:t>
+      </w:r>
+      <w:r>
+        <w:t xml:space="preserve"> </w:t>
+      </w:r>
+      <w:r>
+        <w:t xml:space="preserve">(Xie 2016b)</w:t>
       </w:r>
     </w:p>
     <w:p>
       <w:pPr>
         <w:pStyle w:val="Compact"/>
         <w:numPr>
-          <w:numId w:val="1013"/>
+          <w:numId w:val="1014"/>
           <w:ilvl w:val="0"/>
         </w:numPr>
       </w:pPr>
       <w:r>
-        <w:t xml:space="preserve">kableExtra</w:t>
-      </w:r>
-      <w:r>
-        <w:t xml:space="preserve"> </w:t>
-      </w:r>
-      <w:r>
-        <w:t xml:space="preserve">(Zhu 2018)</w:t>
+        <w:t xml:space="preserve">data.table</w:t>
+      </w:r>
+      <w:r>
+        <w:t xml:space="preserve"> </w:t>
+      </w:r>
+      <w:r>
+        <w:t xml:space="preserve">(Dowle et al. 2015)</w:t>
       </w:r>
     </w:p>
     <w:p>
       <w:pPr>
         <w:pStyle w:val="Compact"/>
         <w:numPr>
-          <w:numId w:val="1013"/>
+          <w:numId w:val="1014"/>
           <w:ilvl w:val="0"/>
         </w:numPr>
       </w:pPr>
       <w:r>
+        <w:t xml:space="preserve">ggplot2</w:t>
+      </w:r>
+      <w:r>
+        <w:t xml:space="preserve"> </w:t>
+      </w:r>
+      <w:r>
+        <w:t xml:space="preserve">(Wickham 2009)</w:t>
+      </w:r>
+    </w:p>
+    <w:p>
+      <w:pPr>
+        <w:pStyle w:val="Compact"/>
+        <w:numPr>
+          <w:numId w:val="1014"/>
+          <w:ilvl w:val="0"/>
+        </w:numPr>
+      </w:pPr>
+      <w:r>
+        <w:t xml:space="preserve">kableExtra</w:t>
+      </w:r>
+      <w:r>
+        <w:t xml:space="preserve"> </w:t>
+      </w:r>
+      <w:r>
+        <w:t xml:space="preserve">(Zhu 2018)</w:t>
+      </w:r>
+    </w:p>
+    <w:p>
+      <w:pPr>
+        <w:pStyle w:val="Compact"/>
+        <w:numPr>
+          <w:numId w:val="1014"/>
+          <w:ilvl w:val="0"/>
+        </w:numPr>
+      </w:pPr>
+      <w:r>
         <w:t xml:space="preserve">readxl</w:t>
       </w:r>
       <w:r>
@@ -23036,14 +24710,14 @@
       <w:pPr>
         <w:pStyle w:val="Heading1"/>
       </w:pPr>
-      <w:bookmarkStart w:id="43" w:name="references"/>
+      <w:bookmarkStart w:id="52" w:name="references"/>
       <w:r>
         <w:t xml:space="preserve">References</w:t>
       </w:r>
-      <w:bookmarkEnd w:id="43"/>
-    </w:p>
-    <w:bookmarkStart w:id="58" w:name="refs"/>
-    <w:bookmarkStart w:id="45" w:name="ref-rmarkdown"/>
+      <w:bookmarkEnd w:id="52"/>
+    </w:p>
+    <w:bookmarkStart w:id="67" w:name="refs"/>
+    <w:bookmarkStart w:id="54" w:name="ref-rmarkdown"/>
     <w:p>
       <w:pPr>
         <w:pStyle w:val="Bibliography"/>
@@ -23066,7 +24740,7 @@
       <w:r>
         <w:t xml:space="preserve"> </w:t>
       </w:r>
-      <w:hyperlink r:id="rId44">
+      <w:hyperlink r:id="rId53">
         <w:r>
           <w:rPr>
             <w:rStyle w:val="Hyperlink"/>
@@ -23078,8 +24752,8 @@
         <w:t xml:space="preserve">.</w:t>
       </w:r>
     </w:p>
-    <w:bookmarkEnd w:id="45"/>
-    <w:bookmarkStart w:id="47" w:name="ref-data.table"/>
+    <w:bookmarkEnd w:id="54"/>
+    <w:bookmarkStart w:id="56" w:name="ref-data.table"/>
     <w:p>
       <w:pPr>
         <w:pStyle w:val="Bibliography"/>
@@ -23102,7 +24776,7 @@
       <w:r>
         <w:t xml:space="preserve"> </w:t>
       </w:r>
-      <w:hyperlink r:id="rId46">
+      <w:hyperlink r:id="rId55">
         <w:r>
           <w:rPr>
             <w:rStyle w:val="Hyperlink"/>
@@ -23114,8 +24788,8 @@
         <w:t xml:space="preserve">.</w:t>
       </w:r>
     </w:p>
-    <w:bookmarkEnd w:id="47"/>
-    <w:bookmarkStart w:id="49" w:name="ref-ggplot2"/>
+    <w:bookmarkEnd w:id="56"/>
+    <w:bookmarkStart w:id="58" w:name="ref-ggplot2"/>
     <w:p>
       <w:pPr>
         <w:pStyle w:val="Bibliography"/>
@@ -23138,7 +24812,7 @@
       <w:r>
         <w:t xml:space="preserve"> </w:t>
       </w:r>
-      <w:hyperlink r:id="rId48">
+      <w:hyperlink r:id="rId57">
         <w:r>
           <w:rPr>
             <w:rStyle w:val="Hyperlink"/>
@@ -23150,8 +24824,8 @@
         <w:t xml:space="preserve">.</w:t>
       </w:r>
     </w:p>
-    <w:bookmarkEnd w:id="49"/>
-    <w:bookmarkStart w:id="51" w:name="ref-readxl"/>
+    <w:bookmarkEnd w:id="58"/>
+    <w:bookmarkStart w:id="60" w:name="ref-readxl"/>
     <w:p>
       <w:pPr>
         <w:pStyle w:val="Bibliography"/>
@@ -23174,7 +24848,7 @@
       <w:r>
         <w:t xml:space="preserve"> </w:t>
       </w:r>
-      <w:hyperlink r:id="rId50">
+      <w:hyperlink r:id="rId59">
         <w:r>
           <w:rPr>
             <w:rStyle w:val="Hyperlink"/>
@@ -23186,8 +24860,8 @@
         <w:t xml:space="preserve">.</w:t>
       </w:r>
     </w:p>
-    <w:bookmarkEnd w:id="51"/>
-    <w:bookmarkStart w:id="53" w:name="ref-bookdown"/>
+    <w:bookmarkEnd w:id="60"/>
+    <w:bookmarkStart w:id="62" w:name="ref-bookdown"/>
     <w:p>
       <w:pPr>
         <w:pStyle w:val="Bibliography"/>
@@ -23210,7 +24884,7 @@
       <w:r>
         <w:t xml:space="preserve"> </w:t>
       </w:r>
-      <w:hyperlink r:id="rId52">
+      <w:hyperlink r:id="rId61">
         <w:r>
           <w:rPr>
             <w:rStyle w:val="Hyperlink"/>
@@ -23222,8 +24896,8 @@
         <w:t xml:space="preserve">.</w:t>
       </w:r>
     </w:p>
-    <w:bookmarkEnd w:id="53"/>
-    <w:bookmarkStart w:id="55" w:name="ref-knitr"/>
+    <w:bookmarkEnd w:id="62"/>
+    <w:bookmarkStart w:id="64" w:name="ref-knitr"/>
     <w:p>
       <w:pPr>
         <w:pStyle w:val="Bibliography"/>
@@ -23246,7 +24920,7 @@
       <w:r>
         <w:t xml:space="preserve"> </w:t>
       </w:r>
-      <w:hyperlink r:id="rId54">
+      <w:hyperlink r:id="rId63">
         <w:r>
           <w:rPr>
             <w:rStyle w:val="Hyperlink"/>
@@ -23258,8 +24932,8 @@
         <w:t xml:space="preserve">.</w:t>
       </w:r>
     </w:p>
-    <w:bookmarkEnd w:id="55"/>
-    <w:bookmarkStart w:id="57" w:name="ref-kableExtra"/>
+    <w:bookmarkEnd w:id="64"/>
+    <w:bookmarkStart w:id="66" w:name="ref-kableExtra"/>
     <w:p>
       <w:pPr>
         <w:pStyle w:val="Bibliography"/>
@@ -23282,7 +24956,7 @@
       <w:r>
         <w:t xml:space="preserve"> </w:t>
       </w:r>
-      <w:hyperlink r:id="rId56">
+      <w:hyperlink r:id="rId65">
         <w:r>
           <w:rPr>
             <w:rStyle w:val="Hyperlink"/>
@@ -23294,8 +24968,8 @@
         <w:t xml:space="preserve">.</w:t>
       </w:r>
     </w:p>
-    <w:bookmarkEnd w:id="57"/>
-    <w:bookmarkEnd w:id="58"/>
+    <w:bookmarkEnd w:id="66"/>
+    <w:bookmarkEnd w:id="67"/>
     <w:sectPr/>
   </w:body>
 </w:document>
@@ -23572,6 +25246,9 @@
     <w:abstractNumId w:val="991"/>
   </w:num>
   <w:num w:numId="1013">
+    <w:abstractNumId w:val="991"/>
+  </w:num>
+  <w:num w:numId="1014">
     <w:abstractNumId w:val="991"/>
   </w:num>
 </w:numbering>

</xml_diff>